<commit_message>
Y1A - DS - Datalab 00: Break-out Session Material
</commit_message>
<xml_diff>
--- a/docs/Study Content/DataScience/assets/Student Examples of Introductions Last Year.docx
+++ b/docs/Study Content/DataScience/assets/Student Examples of Introductions Last Year.docx
@@ -6,82 +6,42 @@
       <w:pPr>
         <w:pStyle w:val="Title"/>
         <w:jc w:val="center"/>
-        <w:rPr>
-          <w:lang w:val="en-NL"/>
-        </w:rPr>
-      </w:pPr>
-      <w:r>
-        <w:rPr>
-          <w:lang w:val="en-NL"/>
-        </w:rPr>
+      </w:pPr>
+      <w:r>
         <w:t>Student Examples of Introductions Last Year</w:t>
       </w:r>
     </w:p>
-    <w:p>
-      <w:pPr>
-        <w:rPr>
-          <w:lang w:val="en-NL"/>
-        </w:rPr>
-      </w:pPr>
-    </w:p>
-    <w:p>
-      <w:pPr>
-        <w:rPr>
-          <w:lang w:val="en-NL"/>
-        </w:rPr>
-      </w:pPr>
-    </w:p>
+    <w:p/>
+    <w:p/>
     <w:p>
       <w:pPr>
         <w:pStyle w:val="Heading1"/>
-        <w:rPr>
-          <w:lang w:val="en-NL"/>
-        </w:rPr>
-      </w:pPr>
-      <w:r>
-        <w:rPr>
-          <w:lang w:val="en-NL"/>
-        </w:rPr>
+      </w:pPr>
+      <w:r>
         <w:t xml:space="preserve">Introduction Example </w:t>
       </w:r>
       <w:r>
-        <w:rPr>
-          <w:lang w:val="en-NL"/>
-        </w:rPr>
         <w:t>1</w:t>
       </w:r>
       <w:r>
-        <w:rPr>
-          <w:lang w:val="en-NL"/>
-        </w:rPr>
         <w:t>:</w:t>
       </w:r>
       <w:r>
-        <w:rPr>
-          <w:lang w:val="en-NL"/>
-        </w:rPr>
         <w:t xml:space="preserve"> Concrete, lean &amp; efficient style</w:t>
       </w:r>
     </w:p>
-    <w:p>
-      <w:pPr>
-        <w:rPr>
-          <w:lang w:val="en-NL"/>
-        </w:rPr>
-      </w:pPr>
-    </w:p>
-    <w:p>
-      <w:pPr>
-        <w:rPr>
-          <w:b/>
-          <w:bCs/>
-        </w:rPr>
-      </w:pPr>
-      <w:r>
-        <w:rPr>
-          <w:b/>
-          <w:bCs/>
-          <w:lang w:val="en-NL"/>
+    <w:p/>
+    <w:p>
+      <w:pPr>
+        <w:rPr>
+          <w:b/>
+          <w:bCs/>
+        </w:rPr>
+      </w:pPr>
+      <w:r>
+        <w:rPr>
+          <w:b/>
+          <w:bCs/>
         </w:rPr>
         <w:t xml:space="preserve">Research Question: </w:t>
       </w:r>
@@ -99,7 +59,6 @@
         <w:rPr>
           <w:b/>
           <w:bCs/>
-          <w:lang w:val="en-NL"/>
         </w:rPr>
       </w:pPr>
       <w:r>
@@ -107,7 +66,6 @@
           <w:b/>
           <w:bCs/>
           <w:highlight w:val="yellow"/>
-          <w:lang w:val="en-NL"/>
         </w:rPr>
         <w:t>Alt</w:t>
       </w:r>
@@ -116,7 +74,6 @@
           <w:b/>
           <w:bCs/>
           <w:highlight w:val="yellow"/>
-          <w:lang w:val="en-NL"/>
         </w:rPr>
         <w:t>ernative suggestion Bram</w:t>
       </w:r>
@@ -125,7 +82,6 @@
           <w:b/>
           <w:bCs/>
           <w:highlight w:val="yellow"/>
-          <w:lang w:val="en-NL"/>
         </w:rPr>
         <w:t xml:space="preserve">: </w:t>
       </w:r>
@@ -141,7 +97,6 @@
           <w:b/>
           <w:bCs/>
           <w:highlight w:val="lightGray"/>
-          <w:lang w:val="en-NL"/>
         </w:rPr>
         <w:t>relationship</w:t>
       </w:r>
@@ -250,65 +205,26 @@
         <w:t>This question will show the correlation between the renewable energy share in the total final energy consumption, and the emissions of greenhouse gasses in the Netherlands. This will give useful information about those uncertainties.</w:t>
       </w:r>
     </w:p>
-    <w:p>
-      <w:pPr>
-        <w:rPr>
-          <w:lang w:val="en-NL"/>
-        </w:rPr>
-      </w:pPr>
-    </w:p>
-    <w:p>
-      <w:pPr>
-        <w:rPr>
-          <w:lang w:val="en-NL"/>
-        </w:rPr>
-      </w:pPr>
-    </w:p>
+    <w:p/>
+    <w:p/>
     <w:p>
       <w:pPr>
         <w:pStyle w:val="Heading1"/>
-        <w:rPr>
-          <w:lang w:val="en-NL"/>
-        </w:rPr>
-      </w:pPr>
-      <w:r>
-        <w:rPr>
-          <w:lang w:val="en-NL"/>
-        </w:rPr>
+      </w:pPr>
+      <w:r>
         <w:t xml:space="preserve">Introduction Example </w:t>
       </w:r>
       <w:r>
-        <w:rPr>
-          <w:lang w:val="en-NL"/>
-        </w:rPr>
         <w:t>2</w:t>
       </w:r>
       <w:r>
-        <w:rPr>
-          <w:lang w:val="en-NL"/>
-        </w:rPr>
         <w:t>:</w:t>
       </w:r>
       <w:r>
-        <w:rPr>
-          <w:lang w:val="en-NL"/>
-        </w:rPr>
-        <w:t xml:space="preserve"> </w:t>
-      </w:r>
-      <w:r>
-        <w:rPr>
-          <w:lang w:val="en-NL"/>
-        </w:rPr>
-        <w:t>Concrete, check-box style</w:t>
-      </w:r>
-    </w:p>
-    <w:p>
-      <w:pPr>
-        <w:rPr>
-          <w:lang w:val="en-NL"/>
-        </w:rPr>
-      </w:pPr>
-    </w:p>
+        <w:t xml:space="preserve"> Concrete, check-box style</w:t>
+      </w:r>
+    </w:p>
+    <w:p/>
     <w:p>
       <w:pPr>
         <w:rPr>
@@ -319,7 +235,6 @@
         <w:rPr>
           <w:b/>
           <w:bCs/>
-          <w:lang w:val="en-NL"/>
         </w:rPr>
         <w:t xml:space="preserve">Research </w:t>
       </w:r>
@@ -339,17 +254,11 @@
       </w:r>
     </w:p>
     <w:p>
-      <w:pPr>
-        <w:rPr>
-          <w:lang w:val="en-NL"/>
-        </w:rPr>
-      </w:pPr>
       <w:r>
         <w:rPr>
           <w:b/>
           <w:bCs/>
           <w:highlight w:val="yellow"/>
-          <w:lang w:val="en-NL"/>
         </w:rPr>
         <w:t>Alt</w:t>
       </w:r>
@@ -358,7 +267,6 @@
           <w:b/>
           <w:bCs/>
           <w:highlight w:val="yellow"/>
-          <w:lang w:val="en-NL"/>
         </w:rPr>
         <w:t>ernative suggestion Bram</w:t>
       </w:r>
@@ -367,7 +275,6 @@
           <w:b/>
           <w:bCs/>
           <w:highlight w:val="yellow"/>
-          <w:lang w:val="en-NL"/>
         </w:rPr>
         <w:t xml:space="preserve">: </w:t>
       </w:r>
@@ -383,7 +290,6 @@
           <w:b/>
           <w:bCs/>
           <w:highlight w:val="lightGray"/>
-          <w:lang w:val="en-NL"/>
         </w:rPr>
         <w:t>Relationship</w:t>
       </w:r>
@@ -581,293 +487,136 @@
       </w:r>
     </w:p>
     <w:p/>
-    <w:p>
-      <w:pPr>
-        <w:rPr>
-          <w:lang w:val="en-NL"/>
-        </w:rPr>
-      </w:pPr>
-    </w:p>
+    <w:p/>
     <w:p>
       <w:pPr>
         <w:pStyle w:val="Heading1"/>
-        <w:rPr>
-          <w:lang w:val="en-NL"/>
-        </w:rPr>
-      </w:pPr>
-      <w:r>
-        <w:rPr>
-          <w:lang w:val="en-NL"/>
-        </w:rPr>
+      </w:pPr>
+      <w:r>
         <w:t>Introduction Example 3:</w:t>
       </w:r>
       <w:r>
-        <w:rPr>
-          <w:lang w:val="en-NL"/>
-        </w:rPr>
-        <w:t xml:space="preserve"> </w:t>
-      </w:r>
-      <w:r>
-        <w:rPr>
-          <w:lang w:val="en-NL"/>
-        </w:rPr>
+        <w:t xml:space="preserve"> </w:t>
+      </w:r>
+      <w:r>
         <w:t>Freestyle approach to formatting</w:t>
       </w:r>
     </w:p>
     <w:p>
-      <w:pPr>
-        <w:rPr>
-          <w:lang w:val="en-NL"/>
-        </w:rPr>
-      </w:pPr>
-      <w:r>
-        <w:rPr>
-          <w:lang w:val="en-NL"/>
-        </w:rPr>
+      <w:r>
         <w:t>INTRODUCTION</w:t>
       </w:r>
     </w:p>
     <w:p>
-      <w:pPr>
-        <w:rPr>
-          <w:lang w:val="en-NL"/>
-        </w:rPr>
-      </w:pPr>
-      <w:r>
-        <w:rPr>
-          <w:lang w:val="en-NL"/>
-        </w:rPr>
+      <w:r>
         <w:t>Throughout history, technology advancements have defined which countries have led</w:t>
       </w:r>
       <w:r>
-        <w:rPr>
-          <w:lang w:val="en-NL"/>
-        </w:rPr>
-        <w:t xml:space="preserve"> </w:t>
-      </w:r>
-      <w:r>
-        <w:rPr>
-          <w:lang w:val="en-NL"/>
-        </w:rPr>
+        <w:t xml:space="preserve"> </w:t>
+      </w:r>
+      <w:r>
         <w:t>industrial, political, and economic aspects compared to others that lacked investment in</w:t>
       </w:r>
       <w:r>
-        <w:rPr>
-          <w:lang w:val="en-NL"/>
-        </w:rPr>
-        <w:t xml:space="preserve"> </w:t>
-      </w:r>
-      <w:r>
-        <w:rPr>
-          <w:lang w:val="en-NL"/>
-        </w:rPr>
+        <w:t xml:space="preserve"> </w:t>
+      </w:r>
+      <w:r>
         <w:t>research and development (R&amp;D). Global spending on R&amp;D has reached a record high</w:t>
       </w:r>
       <w:r>
-        <w:rPr>
-          <w:lang w:val="en-NL"/>
-        </w:rPr>
-        <w:t xml:space="preserve"> </w:t>
-      </w:r>
-      <w:r>
-        <w:rPr>
-          <w:lang w:val="en-NL"/>
-        </w:rPr>
+        <w:t xml:space="preserve"> </w:t>
+      </w:r>
+      <w:r>
         <w:t>of almost US$ 1.7 trillion, but just about 10 countries account for 80% of that spending.</w:t>
       </w:r>
       <w:r>
-        <w:rPr>
-          <w:lang w:val="en-NL"/>
-        </w:rPr>
-        <w:t xml:space="preserve"> </w:t>
-      </w:r>
-      <w:r>
-        <w:rPr>
-          <w:lang w:val="en-NL"/>
-        </w:rPr>
+        <w:t xml:space="preserve"> </w:t>
+      </w:r>
+      <w:r>
         <w:t>One key indicator of how well countries perform in the R&amp;D aspect, is looking at how</w:t>
       </w:r>
       <w:r>
-        <w:rPr>
-          <w:lang w:val="en-NL"/>
-        </w:rPr>
-        <w:t xml:space="preserve"> </w:t>
-      </w:r>
-      <w:r>
-        <w:rPr>
-          <w:lang w:val="en-NL"/>
-        </w:rPr>
+        <w:t xml:space="preserve"> </w:t>
+      </w:r>
+      <w:r>
         <w:t>many researchers the country has per million inhabitants</w:t>
       </w:r>
       <w:r>
-        <w:rPr>
-          <w:lang w:val="en-NL"/>
-        </w:rPr>
         <w:t>.</w:t>
       </w:r>
     </w:p>
     <w:p>
-      <w:pPr>
-        <w:rPr>
-          <w:lang w:val="en-NL"/>
-        </w:rPr>
-      </w:pPr>
-      <w:r>
-        <w:rPr>
-          <w:b/>
-          <w:bCs/>
-          <w:lang w:val="en-NL"/>
+      <w:r>
+        <w:rPr>
+          <w:b/>
+          <w:bCs/>
         </w:rPr>
         <w:t>Research Question:</w:t>
       </w:r>
       <w:r>
-        <w:rPr>
-          <w:lang w:val="en-NL"/>
-        </w:rPr>
-        <w:t xml:space="preserve"> </w:t>
-      </w:r>
-      <w:r>
-        <w:rPr>
-          <w:lang w:val="en-NL"/>
-        </w:rPr>
+        <w:t xml:space="preserve"> </w:t>
+      </w:r>
+      <w:r>
         <w:t>How does the number of researchers relate to a country's R&amp;D spending?</w:t>
       </w:r>
     </w:p>
-    <w:p>
-      <w:pPr>
-        <w:rPr>
-          <w:lang w:val="en-NL"/>
-        </w:rPr>
-      </w:pPr>
-    </w:p>
-    <w:p>
-      <w:pPr>
-        <w:rPr>
-          <w:lang w:val="en-NL"/>
-        </w:rPr>
-      </w:pPr>
-      <w:r>
-        <w:rPr>
-          <w:lang w:val="en-NL"/>
-        </w:rPr>
+    <w:p/>
+    <w:p>
+      <w:r>
         <w:t>As part of the Sustainable Development Goals (SDGs), countries have</w:t>
       </w:r>
       <w:r>
-        <w:rPr>
-          <w:lang w:val="en-NL"/>
-        </w:rPr>
-        <w:t xml:space="preserve"> </w:t>
-      </w:r>
-      <w:r>
-        <w:rPr>
-          <w:lang w:val="en-NL"/>
-        </w:rPr>
+        <w:t xml:space="preserve"> </w:t>
+      </w:r>
+      <w:r>
         <w:t>pledged to substantially increase public and private R&amp;D spending as</w:t>
       </w:r>
       <w:r>
-        <w:rPr>
-          <w:lang w:val="en-NL"/>
-        </w:rPr>
-        <w:t xml:space="preserve"> </w:t>
-      </w:r>
-      <w:r>
-        <w:rPr>
-          <w:lang w:val="en-NL"/>
-        </w:rPr>
+        <w:t xml:space="preserve"> </w:t>
+      </w:r>
+      <w:r>
         <w:t>well as the number of researchers by 2030. The goal for this SDG</w:t>
       </w:r>
       <w:r>
-        <w:rPr>
-          <w:lang w:val="en-NL"/>
-        </w:rPr>
-        <w:t xml:space="preserve"> </w:t>
-      </w:r>
-      <w:r>
-        <w:rPr>
-          <w:lang w:val="en-NL"/>
-        </w:rPr>
+        <w:t xml:space="preserve"> </w:t>
+      </w:r>
+      <w:r>
         <w:t>indicator is defined as follows:</w:t>
       </w:r>
     </w:p>
     <w:p>
-      <w:pPr>
-        <w:rPr>
-          <w:lang w:val="en-NL"/>
-        </w:rPr>
-      </w:pPr>
-      <w:r>
-        <w:rPr>
-          <w:lang w:val="en-NL"/>
-        </w:rPr>
+      <w:r>
         <w:lastRenderedPageBreak/>
         <w:t>"Enhance scientific research, upgrade the technological</w:t>
       </w:r>
       <w:r>
-        <w:rPr>
-          <w:lang w:val="en-NL"/>
-        </w:rPr>
-        <w:t xml:space="preserve"> </w:t>
-      </w:r>
-      <w:r>
-        <w:rPr>
-          <w:lang w:val="en-NL"/>
-        </w:rPr>
+        <w:t xml:space="preserve"> </w:t>
+      </w:r>
+      <w:r>
         <w:t>capabilities of industrial sectors in all countries, in particular</w:t>
       </w:r>
       <w:r>
-        <w:rPr>
-          <w:lang w:val="en-NL"/>
-        </w:rPr>
-        <w:t xml:space="preserve"> </w:t>
-      </w:r>
-      <w:r>
-        <w:rPr>
-          <w:lang w:val="en-NL"/>
-        </w:rPr>
+        <w:t xml:space="preserve"> </w:t>
+      </w:r>
+      <w:r>
         <w:t>developing countries, including, by 2030, substantially</w:t>
       </w:r>
       <w:r>
-        <w:rPr>
-          <w:lang w:val="en-NL"/>
-        </w:rPr>
-        <w:t xml:space="preserve"> </w:t>
-      </w:r>
-      <w:r>
-        <w:rPr>
-          <w:lang w:val="en-NL"/>
-        </w:rPr>
+        <w:t xml:space="preserve"> </w:t>
+      </w:r>
+      <w:r>
         <w:t>increasing public and private research and development</w:t>
       </w:r>
       <w:r>
-        <w:rPr>
-          <w:lang w:val="en-NL"/>
-        </w:rPr>
-        <w:t xml:space="preserve"> </w:t>
-      </w:r>
-      <w:r>
-        <w:rPr>
-          <w:lang w:val="en-NL"/>
-        </w:rPr>
+        <w:t xml:space="preserve"> </w:t>
+      </w:r>
+      <w:r>
         <w:t>spending."</w:t>
       </w:r>
     </w:p>
-    <w:p>
-      <w:pPr>
-        <w:rPr>
-          <w:lang w:val="en-NL"/>
-        </w:rPr>
-      </w:pPr>
-    </w:p>
-    <w:p>
-      <w:pPr>
-        <w:rPr>
-          <w:lang w:val="en-NL"/>
-        </w:rPr>
-      </w:pPr>
-      <w:r>
-        <w:rPr>
-          <w:lang w:val="en-NL"/>
-        </w:rPr>
+    <w:p/>
+    <w:p>
+      <w:r>
         <w:t>Key information</w:t>
       </w:r>
     </w:p>
@@ -878,26 +627,14 @@
           <w:ilvl w:val="0"/>
           <w:numId w:val="3"/>
         </w:numPr>
-        <w:rPr>
-          <w:lang w:val="en-NL"/>
-        </w:rPr>
-      </w:pPr>
-      <w:r>
-        <w:rPr>
-          <w:lang w:val="en-NL"/>
-        </w:rPr>
+      </w:pPr>
+      <w:r>
         <w:t>Expenditures for research and development are current and capital expenditures (both public and private) on creative work undertaken systematically to increase knowledge, including knowledge of humanity, culture, and society, and the use of knowledge for new applications. R&amp;D covers basic</w:t>
       </w:r>
       <w:r>
-        <w:rPr>
-          <w:lang w:val="en-NL"/>
-        </w:rPr>
-        <w:t xml:space="preserve"> </w:t>
-      </w:r>
-      <w:r>
-        <w:rPr>
-          <w:lang w:val="en-NL"/>
-        </w:rPr>
+        <w:t xml:space="preserve"> </w:t>
+      </w:r>
+      <w:r>
         <w:t>research, applied research, and experimental development.</w:t>
       </w:r>
     </w:p>
@@ -908,60 +645,31 @@
           <w:ilvl w:val="0"/>
           <w:numId w:val="3"/>
         </w:numPr>
-        <w:rPr>
-          <w:lang w:val="en-NL"/>
-        </w:rPr>
-      </w:pPr>
-      <w:r>
-        <w:rPr>
-          <w:lang w:val="en-NL"/>
-        </w:rPr>
+      </w:pPr>
+      <w:r>
         <w:t>Gross domestic expenditures on R&amp;D, are usually expressed as a percent of the GDP of a country. They include both capital and current expenditures in the four main sectors: Business enterprise, Government, Higher education, and Private non-profit</w:t>
       </w:r>
     </w:p>
     <w:p>
-      <w:pPr>
-        <w:rPr>
-          <w:lang w:val="en-NL"/>
-        </w:rPr>
-      </w:pPr>
-      <w:r>
-        <w:rPr>
-          <w:lang w:val="en-NL"/>
-        </w:rPr>
+      <w:r>
         <w:t>The main objective of this data study is to see how investment in research and</w:t>
       </w:r>
       <w:r>
-        <w:rPr>
-          <w:lang w:val="en-NL"/>
-        </w:rPr>
-        <w:t xml:space="preserve"> </w:t>
-      </w:r>
-      <w:r>
-        <w:rPr>
-          <w:lang w:val="en-NL"/>
-        </w:rPr>
+        <w:t xml:space="preserve"> </w:t>
+      </w:r>
+      <w:r>
         <w:t>development is linked to the amount of researchers, as it is a good way of reflecting the</w:t>
       </w:r>
       <w:r>
-        <w:rPr>
-          <w:lang w:val="en-NL"/>
-        </w:rPr>
-        <w:t xml:space="preserve"> </w:t>
-      </w:r>
-      <w:r>
-        <w:rPr>
-          <w:lang w:val="en-NL"/>
-        </w:rPr>
+        <w:t xml:space="preserve"> </w:t>
+      </w:r>
+      <w:r>
         <w:t>efficacy of the investment made.</w:t>
       </w:r>
     </w:p>
     <w:p>
       <w:pPr>
         <w:pStyle w:val="Heading1"/>
-        <w:rPr>
-          <w:lang w:val="en-NL"/>
-        </w:rPr>
       </w:pPr>
     </w:p>
     <w:sectPr>
@@ -1804,6 +1512,7 @@
   <w:style w:type="character" w:default="1" w:styleId="DefaultParagraphFont">
     <w:name w:val="Default Paragraph Font"/>
     <w:uiPriority w:val="1"/>
+    <w:semiHidden/>
     <w:unhideWhenUsed/>
   </w:style>
   <w:style w:type="table" w:default="1" w:styleId="TableNormal">
@@ -1888,7 +1597,7 @@
       <w:rFonts w:ascii="Times New Roman" w:eastAsia="Times New Roman" w:hAnsi="Times New Roman" w:cs="Times New Roman"/>
       <w:sz w:val="24"/>
       <w:szCs w:val="24"/>
-      <w:lang w:val="en-NL" w:eastAsia="en-NL"/>
+      <w:lang w:eastAsia="en-NL"/>
     </w:rPr>
   </w:style>
   <w:style w:type="paragraph" w:styleId="ListParagraph">

</xml_diff>